<commit_message>
added test environment to doku
</commit_message>
<xml_diff>
--- a/LA_1305.docx
+++ b/LA_1305.docx
@@ -4,7 +4,7 @@
   <w:body>
     <w:p>
       <w:pPr>
-        <w:pStyle w:val="Titel"/>
+        <w:pStyle w:val="Title"/>
         <w:rPr>
           <w:rFonts w:ascii="Latin Modern Roman 9" w:hAnsi="Latin Modern Roman 9"/>
         </w:rPr>
@@ -60,7 +60,7 @@
     </w:p>
     <w:tbl>
       <w:tblPr>
-        <w:tblStyle w:val="Tabellenraster"/>
+        <w:tblStyle w:val="TableGrid"/>
         <w:tblW w:w="0" w:type="auto"/>
         <w:tblLook w:val="04A0" w:firstRow="1" w:lastRow="0" w:firstColumn="1" w:lastColumn="0" w:noHBand="0" w:noVBand="1"/>
       </w:tblPr>
@@ -476,16 +476,44 @@
                 <w:sz w:val="24"/>
                 <w:szCs w:val="24"/>
               </w:rPr>
-              <w:t>Location und ItemFactory erstell</w:t>
-            </w:r>
+              <w:t xml:space="preserve">Location und </w:t>
+            </w:r>
+            <w:proofErr w:type="spellStart"/>
             <w:r>
               <w:rPr>
                 <w:rFonts w:ascii="Latin Modern Roman 9" w:hAnsi="Latin Modern Roman 9" w:cstheme="minorHAnsi"/>
                 <w:sz w:val="24"/>
                 <w:szCs w:val="24"/>
               </w:rPr>
+              <w:t>ItemFactory</w:t>
+            </w:r>
+            <w:proofErr w:type="spellEnd"/>
+            <w:r>
+              <w:rPr>
+                <w:rFonts w:ascii="Latin Modern Roman 9" w:hAnsi="Latin Modern Roman 9" w:cstheme="minorHAnsi"/>
+                <w:sz w:val="24"/>
+                <w:szCs w:val="24"/>
+              </w:rPr>
+              <w:t xml:space="preserve"> </w:t>
+            </w:r>
+            <w:proofErr w:type="spellStart"/>
+            <w:r>
+              <w:rPr>
+                <w:rFonts w:ascii="Latin Modern Roman 9" w:hAnsi="Latin Modern Roman 9" w:cstheme="minorHAnsi"/>
+                <w:sz w:val="24"/>
+                <w:szCs w:val="24"/>
+              </w:rPr>
+              <w:t>erstell</w:t>
+            </w:r>
+            <w:r>
+              <w:rPr>
+                <w:rFonts w:ascii="Latin Modern Roman 9" w:hAnsi="Latin Modern Roman 9" w:cstheme="minorHAnsi"/>
+                <w:sz w:val="24"/>
+                <w:szCs w:val="24"/>
+              </w:rPr>
               <w:t>en</w:t>
             </w:r>
+            <w:proofErr w:type="spellEnd"/>
             <w:r>
               <w:rPr>
                 <w:rFonts w:ascii="Latin Modern Roman 9" w:hAnsi="Latin Modern Roman 9" w:cstheme="minorHAnsi"/>
@@ -968,7 +996,7 @@
     </w:p>
     <w:p>
       <w:pPr>
-        <w:pStyle w:val="berschrift1"/>
+        <w:pStyle w:val="Heading1"/>
         <w:rPr>
           <w:rFonts w:ascii="Latin Modern Roman 9" w:hAnsi="Latin Modern Roman 9"/>
         </w:rPr>
@@ -982,7 +1010,7 @@
     </w:p>
     <w:p>
       <w:pPr>
-        <w:pStyle w:val="berschrift2"/>
+        <w:pStyle w:val="Heading2"/>
         <w:rPr>
           <w:rFonts w:ascii="Latin Modern Roman 9" w:hAnsi="Latin Modern Roman 9"/>
         </w:rPr>
@@ -1028,7 +1056,7 @@
     </w:p>
     <w:p>
       <w:pPr>
-        <w:pStyle w:val="berschrift2"/>
+        <w:pStyle w:val="Heading2"/>
         <w:numPr>
           <w:ilvl w:val="1"/>
           <w:numId w:val="2"/>
@@ -1046,7 +1074,7 @@
     </w:p>
     <w:p>
       <w:pPr>
-        <w:pStyle w:val="Untertitel"/>
+        <w:pStyle w:val="Subtitle"/>
         <w:numPr>
           <w:ilvl w:val="0"/>
           <w:numId w:val="0"/>
@@ -1081,7 +1109,7 @@
     </w:p>
     <w:p>
       <w:pPr>
-        <w:pStyle w:val="Untertitel"/>
+        <w:pStyle w:val="Subtitle"/>
         <w:numPr>
           <w:ilvl w:val="0"/>
           <w:numId w:val="0"/>
@@ -1115,7 +1143,7 @@
     </w:p>
     <w:p>
       <w:pPr>
-        <w:pStyle w:val="berschrift2"/>
+        <w:pStyle w:val="Heading2"/>
         <w:rPr>
           <w:rFonts w:ascii="Latin Modern Roman 9" w:hAnsi="Latin Modern Roman 9"/>
         </w:rPr>
@@ -1129,7 +1157,7 @@
     </w:p>
     <w:tbl>
       <w:tblPr>
-        <w:tblStyle w:val="Tabellenraster"/>
+        <w:tblStyle w:val="TableGrid"/>
         <w:tblW w:w="0" w:type="auto"/>
         <w:tblLook w:val="04A0" w:firstRow="1" w:lastRow="0" w:firstColumn="1" w:lastColumn="0" w:noHBand="0" w:noVBand="1"/>
       </w:tblPr>
@@ -1283,6 +1311,7 @@
                 <w:lang w:val="de-CH"/>
               </w:rPr>
             </w:pPr>
+            <w:proofErr w:type="gramStart"/>
             <w:r>
               <w:rPr>
                 <w:rFonts w:ascii="Latin Modern Roman 9" w:hAnsi="Latin Modern Roman 9"/>
@@ -1290,6 +1319,7 @@
               </w:rPr>
               <w:t>Muss</w:t>
             </w:r>
+            <w:proofErr w:type="gramEnd"/>
           </w:p>
         </w:tc>
         <w:tc>
@@ -1370,6 +1400,7 @@
                 <w:lang w:val="de-CH"/>
               </w:rPr>
             </w:pPr>
+            <w:proofErr w:type="gramStart"/>
             <w:r>
               <w:rPr>
                 <w:rFonts w:ascii="Latin Modern Roman 9" w:hAnsi="Latin Modern Roman 9"/>
@@ -1377,6 +1408,7 @@
               </w:rPr>
               <w:t>Muss</w:t>
             </w:r>
+            <w:proofErr w:type="gramEnd"/>
           </w:p>
         </w:tc>
         <w:tc>
@@ -1457,6 +1489,7 @@
                 <w:lang w:val="de-CH"/>
               </w:rPr>
             </w:pPr>
+            <w:proofErr w:type="gramStart"/>
             <w:r>
               <w:rPr>
                 <w:rFonts w:ascii="Latin Modern Roman 9" w:hAnsi="Latin Modern Roman 9"/>
@@ -1464,6 +1497,7 @@
               </w:rPr>
               <w:t>Muss</w:t>
             </w:r>
+            <w:proofErr w:type="gramEnd"/>
           </w:p>
         </w:tc>
         <w:tc>
@@ -1544,6 +1578,7 @@
                 <w:lang w:val="de-CH"/>
               </w:rPr>
             </w:pPr>
+            <w:proofErr w:type="gramStart"/>
             <w:r>
               <w:rPr>
                 <w:rFonts w:ascii="Latin Modern Roman 9" w:hAnsi="Latin Modern Roman 9"/>
@@ -1551,6 +1586,7 @@
               </w:rPr>
               <w:t>Muss</w:t>
             </w:r>
+            <w:proofErr w:type="gramEnd"/>
           </w:p>
         </w:tc>
         <w:tc>
@@ -1631,6 +1667,7 @@
                 <w:lang w:val="de-CH"/>
               </w:rPr>
             </w:pPr>
+            <w:proofErr w:type="gramStart"/>
             <w:r>
               <w:rPr>
                 <w:rFonts w:ascii="Latin Modern Roman 9" w:hAnsi="Latin Modern Roman 9"/>
@@ -1638,6 +1675,7 @@
               </w:rPr>
               <w:t>Muss</w:t>
             </w:r>
+            <w:proofErr w:type="gramEnd"/>
           </w:p>
         </w:tc>
         <w:tc>
@@ -1718,6 +1756,7 @@
                 <w:lang w:val="de-CH"/>
               </w:rPr>
             </w:pPr>
+            <w:proofErr w:type="gramStart"/>
             <w:r>
               <w:rPr>
                 <w:rFonts w:ascii="Latin Modern Roman 9" w:hAnsi="Latin Modern Roman 9"/>
@@ -1725,6 +1764,7 @@
               </w:rPr>
               <w:t>Muss</w:t>
             </w:r>
+            <w:proofErr w:type="gramEnd"/>
           </w:p>
         </w:tc>
         <w:tc>
@@ -1805,6 +1845,7 @@
                 <w:lang w:val="de-CH"/>
               </w:rPr>
             </w:pPr>
+            <w:proofErr w:type="gramStart"/>
             <w:r>
               <w:rPr>
                 <w:rFonts w:ascii="Latin Modern Roman 9" w:hAnsi="Latin Modern Roman 9"/>
@@ -1812,6 +1853,7 @@
               </w:rPr>
               <w:t>Muss</w:t>
             </w:r>
+            <w:proofErr w:type="gramEnd"/>
           </w:p>
         </w:tc>
         <w:tc>
@@ -1906,6 +1948,7 @@
                 <w:lang w:val="de-CH"/>
               </w:rPr>
             </w:pPr>
+            <w:proofErr w:type="gramStart"/>
             <w:r>
               <w:rPr>
                 <w:rFonts w:ascii="Latin Modern Roman 9" w:hAnsi="Latin Modern Roman 9"/>
@@ -1913,6 +1956,7 @@
               </w:rPr>
               <w:t>Muss</w:t>
             </w:r>
+            <w:proofErr w:type="gramEnd"/>
           </w:p>
         </w:tc>
         <w:tc>
@@ -1948,11 +1992,19 @@
                 <w:rFonts w:ascii="Latin Modern Roman 9" w:hAnsi="Latin Modern Roman 9"/>
               </w:rPr>
             </w:pPr>
-            <w:r>
-              <w:rPr>
-                <w:rFonts w:ascii="Latin Modern Roman 9" w:hAnsi="Latin Modern Roman 9"/>
-              </w:rPr>
-              <w:t xml:space="preserve">Stirbt </w:t>
+            <w:proofErr w:type="spellStart"/>
+            <w:r>
+              <w:rPr>
+                <w:rFonts w:ascii="Latin Modern Roman 9" w:hAnsi="Latin Modern Roman 9"/>
+              </w:rPr>
+              <w:t>Stirbt</w:t>
+            </w:r>
+            <w:proofErr w:type="spellEnd"/>
+            <w:r>
+              <w:rPr>
+                <w:rFonts w:ascii="Latin Modern Roman 9" w:hAnsi="Latin Modern Roman 9"/>
+              </w:rPr>
+              <w:t xml:space="preserve"> </w:t>
             </w:r>
             <w:r>
               <w:rPr>
@@ -2015,6 +2067,7 @@
                 <w:lang w:val="de-CH"/>
               </w:rPr>
             </w:pPr>
+            <w:proofErr w:type="gramStart"/>
             <w:r>
               <w:rPr>
                 <w:rFonts w:ascii="Latin Modern Roman 9" w:hAnsi="Latin Modern Roman 9"/>
@@ -2022,6 +2075,7 @@
               </w:rPr>
               <w:t>Kann</w:t>
             </w:r>
+            <w:proofErr w:type="gramEnd"/>
           </w:p>
         </w:tc>
         <w:tc>
@@ -2063,8 +2117,17 @@
                 <w:rFonts w:ascii="Latin Modern Roman 9" w:hAnsi="Latin Modern Roman 9"/>
                 <w:lang w:val="de-CH"/>
               </w:rPr>
-              <w:t>Von Monster exp</w:t>
-            </w:r>
+              <w:t xml:space="preserve">Von Monster </w:t>
+            </w:r>
+            <w:proofErr w:type="spellStart"/>
+            <w:r>
+              <w:rPr>
+                <w:rFonts w:ascii="Latin Modern Roman 9" w:hAnsi="Latin Modern Roman 9"/>
+                <w:lang w:val="de-CH"/>
+              </w:rPr>
+              <w:t>exp</w:t>
+            </w:r>
+            <w:proofErr w:type="spellEnd"/>
             <w:r>
               <w:rPr>
                 <w:rFonts w:ascii="Latin Modern Roman 9" w:hAnsi="Latin Modern Roman 9"/>
@@ -2130,6 +2193,7 @@
                 <w:lang w:val="de-CH"/>
               </w:rPr>
             </w:pPr>
+            <w:proofErr w:type="gramStart"/>
             <w:r>
               <w:rPr>
                 <w:rFonts w:ascii="Latin Modern Roman 9" w:hAnsi="Latin Modern Roman 9"/>
@@ -2137,6 +2201,7 @@
               </w:rPr>
               <w:t>Kann</w:t>
             </w:r>
+            <w:proofErr w:type="gramEnd"/>
           </w:p>
         </w:tc>
         <w:tc>
@@ -2217,6 +2282,7 @@
                 <w:lang w:val="de-CH"/>
               </w:rPr>
             </w:pPr>
+            <w:proofErr w:type="gramStart"/>
             <w:r>
               <w:rPr>
                 <w:rFonts w:ascii="Latin Modern Roman 9" w:hAnsi="Latin Modern Roman 9"/>
@@ -2224,6 +2290,7 @@
               </w:rPr>
               <w:t>Muss</w:t>
             </w:r>
+            <w:proofErr w:type="gramEnd"/>
           </w:p>
         </w:tc>
         <w:tc>
@@ -2268,14 +2335,30 @@
                 <w:rFonts w:ascii="Latin Modern Roman 9" w:hAnsi="Latin Modern Roman 9"/>
                 <w:lang w:val="de-CH"/>
               </w:rPr>
-              <w:t>Mit Csha</w:t>
-            </w:r>
-            <w:r>
-              <w:rPr>
-                <w:rFonts w:ascii="Latin Modern Roman 9" w:hAnsi="Latin Modern Roman 9"/>
-                <w:lang w:val="de-CH"/>
-              </w:rPr>
-              <w:t>rp/C#</w:t>
+              <w:t xml:space="preserve">Mit </w:t>
+            </w:r>
+            <w:proofErr w:type="spellStart"/>
+            <w:r>
+              <w:rPr>
+                <w:rFonts w:ascii="Latin Modern Roman 9" w:hAnsi="Latin Modern Roman 9"/>
+                <w:lang w:val="de-CH"/>
+              </w:rPr>
+              <w:t>Csha</w:t>
+            </w:r>
+            <w:r>
+              <w:rPr>
+                <w:rFonts w:ascii="Latin Modern Roman 9" w:hAnsi="Latin Modern Roman 9"/>
+                <w:lang w:val="de-CH"/>
+              </w:rPr>
+              <w:t>rp</w:t>
+            </w:r>
+            <w:proofErr w:type="spellEnd"/>
+            <w:r>
+              <w:rPr>
+                <w:rFonts w:ascii="Latin Modern Roman 9" w:hAnsi="Latin Modern Roman 9"/>
+                <w:lang w:val="de-CH"/>
+              </w:rPr>
+              <w:t>/C#</w:t>
             </w:r>
             <w:r>
               <w:rPr>
@@ -2318,7 +2401,7 @@
     </w:p>
     <w:p>
       <w:pPr>
-        <w:pStyle w:val="berschrift2"/>
+        <w:pStyle w:val="Heading2"/>
         <w:numPr>
           <w:ilvl w:val="0"/>
           <w:numId w:val="0"/>
@@ -2349,7 +2432,7 @@
     </w:p>
     <w:p>
       <w:pPr>
-        <w:pStyle w:val="Untertitel"/>
+        <w:pStyle w:val="Subtitle"/>
         <w:numPr>
           <w:ilvl w:val="0"/>
           <w:numId w:val="0"/>
@@ -2405,7 +2488,7 @@
     </w:p>
     <w:p>
       <w:pPr>
-        <w:pStyle w:val="Untertitel"/>
+        <w:pStyle w:val="Subtitle"/>
         <w:numPr>
           <w:ilvl w:val="0"/>
           <w:numId w:val="0"/>
@@ -2420,7 +2503,7 @@
     </w:p>
     <w:p>
       <w:pPr>
-        <w:pStyle w:val="Untertitel"/>
+        <w:pStyle w:val="Subtitle"/>
         <w:numPr>
           <w:ilvl w:val="0"/>
           <w:numId w:val="0"/>
@@ -2435,6 +2518,7 @@
       <w:r>
         <w:rPr>
           <w:rFonts w:ascii="Latin Modern Roman 9" w:hAnsi="Latin Modern Roman 9"/>
+          <w:noProof/>
         </w:rPr>
         <w:drawing>
           <wp:inline distT="0" distB="0" distL="0" distR="0" wp14:anchorId="45320A7C" wp14:editId="2BC8FEFB">
@@ -2487,7 +2571,7 @@
     </w:p>
     <w:p>
       <w:pPr>
-        <w:pStyle w:val="berschrift2"/>
+        <w:pStyle w:val="Heading2"/>
         <w:numPr>
           <w:ilvl w:val="0"/>
           <w:numId w:val="0"/>
@@ -2540,7 +2624,7 @@
     </w:p>
     <w:tbl>
       <w:tblPr>
-        <w:tblStyle w:val="Tabellenraster"/>
+        <w:tblStyle w:val="TableGrid"/>
         <w:tblW w:w="9067" w:type="dxa"/>
         <w:tblLook w:val="04A0" w:firstRow="1" w:lastRow="0" w:firstColumn="1" w:lastColumn="0" w:noHBand="0" w:noVBand="1"/>
       </w:tblPr>
@@ -3255,6 +3339,7 @@
               </w:rPr>
               <w:t xml:space="preserve">layer ist in einem </w:t>
             </w:r>
+            <w:proofErr w:type="spellStart"/>
             <w:r>
               <w:rPr>
                 <w:rFonts w:ascii="Latin Modern Roman 9" w:hAnsi="Latin Modern Roman 9"/>
@@ -3262,6 +3347,7 @@
               </w:rPr>
               <w:t>dungeons</w:t>
             </w:r>
+            <w:proofErr w:type="spellEnd"/>
           </w:p>
         </w:tc>
         <w:tc>
@@ -3283,12 +3369,21 @@
               </w:rPr>
               <w:t xml:space="preserve">In </w:t>
             </w:r>
-            <w:r>
-              <w:rPr>
-                <w:rFonts w:ascii="Latin Modern Roman 9" w:hAnsi="Latin Modern Roman 9"/>
-                <w:lang w:val="de-CH"/>
-              </w:rPr>
-              <w:t xml:space="preserve">dungeons </w:t>
+            <w:proofErr w:type="spellStart"/>
+            <w:r>
+              <w:rPr>
+                <w:rFonts w:ascii="Latin Modern Roman 9" w:hAnsi="Latin Modern Roman 9"/>
+                <w:lang w:val="de-CH"/>
+              </w:rPr>
+              <w:t>dungeons</w:t>
+            </w:r>
+            <w:proofErr w:type="spellEnd"/>
+            <w:r>
+              <w:rPr>
+                <w:rFonts w:ascii="Latin Modern Roman 9" w:hAnsi="Latin Modern Roman 9"/>
+                <w:lang w:val="de-CH"/>
+              </w:rPr>
+              <w:t xml:space="preserve"> </w:t>
             </w:r>
             <w:r>
               <w:rPr>
@@ -3509,7 +3604,15 @@
                 <w:rFonts w:ascii="Latin Modern Roman 9" w:hAnsi="Latin Modern Roman 9"/>
                 <w:lang w:val="de-CH"/>
               </w:rPr>
-              <w:t>'A</w:t>
+              <w:t>'</w:t>
+            </w:r>
+            <w:proofErr w:type="spellStart"/>
+            <w:r>
+              <w:rPr>
+                <w:rFonts w:ascii="Latin Modern Roman 9" w:hAnsi="Latin Modern Roman 9"/>
+                <w:lang w:val="de-CH"/>
+              </w:rPr>
+              <w:t>A</w:t>
             </w:r>
             <w:r>
               <w:rPr>
@@ -3518,6 +3621,7 @@
               </w:rPr>
               <w:t>ttack</w:t>
             </w:r>
+            <w:proofErr w:type="spellEnd"/>
             <w:r>
               <w:rPr>
                 <w:rFonts w:ascii="Latin Modern Roman 9" w:hAnsi="Latin Modern Roman 9"/>
@@ -3902,7 +4006,23 @@
                 <w:rFonts w:ascii="Latin Modern Roman 9" w:hAnsi="Latin Modern Roman 9"/>
                 <w:lang w:val="de-CH"/>
               </w:rPr>
-              <w:t>HP points 0</w:t>
+              <w:t xml:space="preserve">HP </w:t>
+            </w:r>
+            <w:proofErr w:type="spellStart"/>
+            <w:r>
+              <w:rPr>
+                <w:rFonts w:ascii="Latin Modern Roman 9" w:hAnsi="Latin Modern Roman 9"/>
+                <w:lang w:val="de-CH"/>
+              </w:rPr>
+              <w:t>points</w:t>
+            </w:r>
+            <w:proofErr w:type="spellEnd"/>
+            <w:r>
+              <w:rPr>
+                <w:rFonts w:ascii="Latin Modern Roman 9" w:hAnsi="Latin Modern Roman 9"/>
+                <w:lang w:val="de-CH"/>
+              </w:rPr>
+              <w:t xml:space="preserve"> 0</w:t>
             </w:r>
           </w:p>
         </w:tc>
@@ -3918,13 +4038,31 @@
                 <w:lang w:val="de-CH"/>
               </w:rPr>
             </w:pPr>
-            <w:r>
-              <w:rPr>
-                <w:rFonts w:ascii="Latin Modern Roman 9" w:hAnsi="Latin Modern Roman 9"/>
-                <w:lang w:val="de-CH"/>
-              </w:rPr>
-              <w:t>Respawn bei Graveyard</w:t>
-            </w:r>
+            <w:proofErr w:type="spellStart"/>
+            <w:r>
+              <w:rPr>
+                <w:rFonts w:ascii="Latin Modern Roman 9" w:hAnsi="Latin Modern Roman 9"/>
+                <w:lang w:val="de-CH"/>
+              </w:rPr>
+              <w:t>Respawn</w:t>
+            </w:r>
+            <w:proofErr w:type="spellEnd"/>
+            <w:r>
+              <w:rPr>
+                <w:rFonts w:ascii="Latin Modern Roman 9" w:hAnsi="Latin Modern Roman 9"/>
+                <w:lang w:val="de-CH"/>
+              </w:rPr>
+              <w:t xml:space="preserve"> bei </w:t>
+            </w:r>
+            <w:proofErr w:type="spellStart"/>
+            <w:r>
+              <w:rPr>
+                <w:rFonts w:ascii="Latin Modern Roman 9" w:hAnsi="Latin Modern Roman 9"/>
+                <w:lang w:val="de-CH"/>
+              </w:rPr>
+              <w:t>Graveyard</w:t>
+            </w:r>
+            <w:proofErr w:type="spellEnd"/>
           </w:p>
         </w:tc>
       </w:tr>
@@ -3960,7 +4098,7 @@
     </w:p>
     <w:p>
       <w:pPr>
-        <w:pStyle w:val="Untertitel"/>
+        <w:pStyle w:val="Subtitle"/>
         <w:rPr>
           <w:rFonts w:ascii="Latin Modern Roman 9" w:hAnsi="Latin Modern Roman 9"/>
         </w:rPr>
@@ -3975,7 +4113,7 @@
     </w:p>
     <w:tbl>
       <w:tblPr>
-        <w:tblStyle w:val="Tabellenraster"/>
+        <w:tblStyle w:val="TableGrid"/>
         <w:tblW w:w="11631" w:type="dxa"/>
         <w:tblInd w:w="-1312" w:type="dxa"/>
         <w:tblLook w:val="04A0" w:firstRow="1" w:lastRow="0" w:firstColumn="1" w:lastColumn="0" w:noHBand="0" w:noVBand="1"/>
@@ -4924,11 +5062,19 @@
                 <w:rFonts w:ascii="Latin Modern Roman 9" w:hAnsi="Latin Modern Roman 9"/>
               </w:rPr>
             </w:pPr>
-            <w:r>
-              <w:rPr>
-                <w:rFonts w:ascii="Latin Modern Roman 9" w:hAnsi="Latin Modern Roman 9"/>
-              </w:rPr>
-              <w:t xml:space="preserve">Stirbt </w:t>
+            <w:proofErr w:type="spellStart"/>
+            <w:r>
+              <w:rPr>
+                <w:rFonts w:ascii="Latin Modern Roman 9" w:hAnsi="Latin Modern Roman 9"/>
+              </w:rPr>
+              <w:t>Stirbt</w:t>
+            </w:r>
+            <w:proofErr w:type="spellEnd"/>
+            <w:r>
+              <w:rPr>
+                <w:rFonts w:ascii="Latin Modern Roman 9" w:hAnsi="Latin Modern Roman 9"/>
+              </w:rPr>
+              <w:t xml:space="preserve"> </w:t>
             </w:r>
             <w:r>
               <w:rPr>
@@ -5057,7 +5203,23 @@
                 <w:rFonts w:ascii="Latin Modern Roman 9" w:hAnsi="Latin Modern Roman 9"/>
                 <w:lang w:val="de-CH"/>
               </w:rPr>
-              <w:t>Von Monster exp und item bekommen</w:t>
+              <w:t xml:space="preserve">Von Monster </w:t>
+            </w:r>
+            <w:proofErr w:type="spellStart"/>
+            <w:r>
+              <w:rPr>
+                <w:rFonts w:ascii="Latin Modern Roman 9" w:hAnsi="Latin Modern Roman 9"/>
+                <w:lang w:val="de-CH"/>
+              </w:rPr>
+              <w:t>exp</w:t>
+            </w:r>
+            <w:proofErr w:type="spellEnd"/>
+            <w:r>
+              <w:rPr>
+                <w:rFonts w:ascii="Latin Modern Roman 9" w:hAnsi="Latin Modern Roman 9"/>
+                <w:lang w:val="de-CH"/>
+              </w:rPr>
+              <w:t xml:space="preserve"> und item bekommen</w:t>
             </w:r>
           </w:p>
         </w:tc>
@@ -5230,7 +5392,7 @@
     </w:p>
     <w:p>
       <w:pPr>
-        <w:pStyle w:val="Untertitel"/>
+        <w:pStyle w:val="Subtitle"/>
         <w:rPr>
           <w:rFonts w:ascii="Latin Modern Roman 9" w:hAnsi="Latin Modern Roman 9"/>
         </w:rPr>
@@ -5276,7 +5438,7 @@
     </w:p>
     <w:p>
       <w:pPr>
-        <w:pStyle w:val="Untertitel"/>
+        <w:pStyle w:val="Subtitle"/>
         <w:numPr>
           <w:ilvl w:val="0"/>
           <w:numId w:val="0"/>
@@ -5294,6 +5456,7 @@
           <w:lang w:val="en-GB"/>
         </w:rPr>
       </w:pPr>
+      <w:proofErr w:type="spellStart"/>
       <w:r>
         <w:rPr>
           <w:rFonts w:ascii="Latin Modern Roman 9" w:hAnsi="Latin Modern Roman 9"/>
@@ -5303,7 +5466,43 @@
           <w:szCs w:val="22"/>
           <w:lang w:val="en-GB"/>
         </w:rPr>
-        <w:t>Mit Tutorial arbeiten (</w:t>
+        <w:t>Mit</w:t>
+      </w:r>
+      <w:proofErr w:type="spellEnd"/>
+      <w:r>
+        <w:rPr>
+          <w:rFonts w:ascii="Latin Modern Roman 9" w:hAnsi="Latin Modern Roman 9"/>
+          <w:b w:val="0"/>
+          <w:bCs w:val="0"/>
+          <w:sz w:val="22"/>
+          <w:szCs w:val="22"/>
+          <w:lang w:val="en-GB"/>
+        </w:rPr>
+        <w:t xml:space="preserve"> Tutorial </w:t>
+      </w:r>
+      <w:proofErr w:type="spellStart"/>
+      <w:r>
+        <w:rPr>
+          <w:rFonts w:ascii="Latin Modern Roman 9" w:hAnsi="Latin Modern Roman 9"/>
+          <w:b w:val="0"/>
+          <w:bCs w:val="0"/>
+          <w:sz w:val="22"/>
+          <w:szCs w:val="22"/>
+          <w:lang w:val="en-GB"/>
+        </w:rPr>
+        <w:t>arbeiten</w:t>
+      </w:r>
+      <w:proofErr w:type="spellEnd"/>
+      <w:r>
+        <w:rPr>
+          <w:rFonts w:ascii="Latin Modern Roman 9" w:hAnsi="Latin Modern Roman 9"/>
+          <w:b w:val="0"/>
+          <w:bCs w:val="0"/>
+          <w:sz w:val="22"/>
+          <w:szCs w:val="22"/>
+          <w:lang w:val="en-GB"/>
+        </w:rPr>
+        <w:t xml:space="preserve"> (</w:t>
       </w:r>
       <w:hyperlink r:id="rId10" w:history="1">
         <w:r>
@@ -5366,8 +5565,16 @@
         <w:rPr>
           <w:lang w:val="de-CH"/>
         </w:rPr>
-        <w:t>Pair-Programming</w:t>
+        <w:t>Pair-</w:t>
       </w:r>
+      <w:proofErr w:type="spellStart"/>
+      <w:r>
+        <w:rPr>
+          <w:lang w:val="de-CH"/>
+        </w:rPr>
+        <w:t>Programming</w:t>
+      </w:r>
+      <w:proofErr w:type="spellEnd"/>
     </w:p>
     <w:p>
       <w:pPr>
@@ -5379,8 +5586,16 @@
         <w:rPr>
           <w:lang w:val="de-CH"/>
         </w:rPr>
-        <w:t>Luca ist Haupt-Dokuleiter</w:t>
+        <w:t>Luca ist Haupt-</w:t>
       </w:r>
+      <w:proofErr w:type="spellStart"/>
+      <w:r>
+        <w:rPr>
+          <w:lang w:val="de-CH"/>
+        </w:rPr>
+        <w:t>Dokuleiter</w:t>
+      </w:r>
+      <w:proofErr w:type="spellEnd"/>
     </w:p>
     <w:p>
       <w:pPr>
@@ -5391,7 +5606,7 @@
     </w:p>
     <w:p>
       <w:pPr>
-        <w:pStyle w:val="Untertitel"/>
+        <w:pStyle w:val="Subtitle"/>
         <w:rPr>
           <w:rFonts w:ascii="Latin Modern Roman 9" w:hAnsi="Latin Modern Roman 9"/>
         </w:rPr>
@@ -5405,7 +5620,7 @@
     </w:p>
     <w:tbl>
       <w:tblPr>
-        <w:tblStyle w:val="Tabellenraster"/>
+        <w:tblStyle w:val="TableGrid"/>
         <w:tblW w:w="0" w:type="auto"/>
         <w:tblLook w:val="04A0" w:firstRow="1" w:lastRow="0" w:firstColumn="1" w:lastColumn="0" w:noHBand="0" w:noVBand="1"/>
       </w:tblPr>
@@ -6368,11 +6583,19 @@
                 <w:rFonts w:ascii="Latin Modern Roman 9" w:hAnsi="Latin Modern Roman 9"/>
               </w:rPr>
             </w:pPr>
-            <w:r>
-              <w:rPr>
-                <w:rFonts w:ascii="Latin Modern Roman 9" w:hAnsi="Latin Modern Roman 9"/>
-              </w:rPr>
-              <w:t xml:space="preserve">Stirbt </w:t>
+            <w:proofErr w:type="spellStart"/>
+            <w:r>
+              <w:rPr>
+                <w:rFonts w:ascii="Latin Modern Roman 9" w:hAnsi="Latin Modern Roman 9"/>
+              </w:rPr>
+              <w:t>Stirbt</w:t>
+            </w:r>
+            <w:proofErr w:type="spellEnd"/>
+            <w:r>
+              <w:rPr>
+                <w:rFonts w:ascii="Latin Modern Roman 9" w:hAnsi="Latin Modern Roman 9"/>
+              </w:rPr>
+              <w:t xml:space="preserve"> </w:t>
             </w:r>
             <w:r>
               <w:rPr>
@@ -6501,7 +6724,23 @@
                 <w:rFonts w:ascii="Latin Modern Roman 9" w:hAnsi="Latin Modern Roman 9"/>
                 <w:lang w:val="de-CH"/>
               </w:rPr>
-              <w:t>Von Monster exp und item bekommen</w:t>
+              <w:t xml:space="preserve">Von Monster </w:t>
+            </w:r>
+            <w:proofErr w:type="spellStart"/>
+            <w:r>
+              <w:rPr>
+                <w:rFonts w:ascii="Latin Modern Roman 9" w:hAnsi="Latin Modern Roman 9"/>
+                <w:lang w:val="de-CH"/>
+              </w:rPr>
+              <w:t>exp</w:t>
+            </w:r>
+            <w:proofErr w:type="spellEnd"/>
+            <w:r>
+              <w:rPr>
+                <w:rFonts w:ascii="Latin Modern Roman 9" w:hAnsi="Latin Modern Roman 9"/>
+                <w:lang w:val="de-CH"/>
+              </w:rPr>
+              <w:t xml:space="preserve"> und item bekommen</w:t>
             </w:r>
           </w:p>
         </w:tc>
@@ -6664,7 +6903,7 @@
     </w:p>
     <w:p>
       <w:pPr>
-        <w:pStyle w:val="Untertitel"/>
+        <w:pStyle w:val="Subtitle"/>
         <w:rPr>
           <w:rFonts w:ascii="Latin Modern Roman 9" w:hAnsi="Latin Modern Roman 9"/>
         </w:rPr>
@@ -6678,7 +6917,7 @@
     </w:p>
     <w:p>
       <w:pPr>
-        <w:pStyle w:val="berschrift2"/>
+        <w:pStyle w:val="Heading2"/>
         <w:rPr>
           <w:rFonts w:ascii="Latin Modern Roman 9" w:hAnsi="Latin Modern Roman 9"/>
         </w:rPr>
@@ -6692,7 +6931,7 @@
     </w:p>
     <w:tbl>
       <w:tblPr>
-        <w:tblStyle w:val="Tabellenraster"/>
+        <w:tblStyle w:val="TableGrid"/>
         <w:tblW w:w="0" w:type="auto"/>
         <w:tblLook w:val="04A0" w:firstRow="1" w:lastRow="0" w:firstColumn="1" w:lastColumn="0" w:noHBand="0" w:noVBand="1"/>
       </w:tblPr>
@@ -7889,7 +8128,6 @@
               <w:jc w:val="center"/>
               <w:rPr>
                 <w:rFonts w:ascii="Latin Modern Roman 9" w:hAnsi="Latin Modern Roman 9"/>
-                <w:color w:val="9BBB59" w:themeColor="accent3"/>
                 <w:lang w:val="de-CH"/>
               </w:rPr>
             </w:pPr>
@@ -7904,6 +8142,69 @@
         </w:tc>
       </w:tr>
     </w:tbl>
+    <w:p>
+      <w:pPr>
+        <w:rPr>
+          <w:rFonts w:ascii="Latin Modern Roman 9" w:hAnsi="Latin Modern Roman 9"/>
+          <w:lang w:val="de-CH"/>
+        </w:rPr>
+      </w:pPr>
+      <w:r>
+        <w:rPr>
+          <w:rFonts w:ascii="Latin Modern Roman 9" w:hAnsi="Latin Modern Roman 9"/>
+          <w:lang w:val="de-CH"/>
+        </w:rPr>
+        <w:t xml:space="preserve">Wir haben als Testumgebung die IDE </w:t>
+      </w:r>
+      <w:r>
+        <w:rPr>
+          <w:rFonts w:ascii="Latin Modern Roman 9" w:hAnsi="Latin Modern Roman 9"/>
+          <w:i/>
+          <w:iCs/>
+          <w:lang w:val="de-CH"/>
+        </w:rPr>
+        <w:t xml:space="preserve">Visual Studio 2022 </w:t>
+      </w:r>
+      <w:r>
+        <w:rPr>
+          <w:rFonts w:ascii="Latin Modern Roman 9" w:hAnsi="Latin Modern Roman 9"/>
+          <w:i/>
+          <w:iCs/>
+          <w:lang w:val="de-CH"/>
+        </w:rPr>
+        <w:t>Enterprise</w:t>
+      </w:r>
+      <w:r>
+        <w:rPr>
+          <w:rFonts w:ascii="Latin Modern Roman 9" w:hAnsi="Latin Modern Roman 9"/>
+          <w:lang w:val="de-CH"/>
+        </w:rPr>
+        <w:t xml:space="preserve"> </w:t>
+      </w:r>
+      <w:r>
+        <w:rPr>
+          <w:rFonts w:ascii="Latin Modern Roman 9" w:hAnsi="Latin Modern Roman 9"/>
+          <w:lang w:val="de-CH"/>
+        </w:rPr>
+        <w:t xml:space="preserve">verwendet, welche auf </w:t>
+      </w:r>
+      <w:r>
+        <w:rPr>
+          <w:rFonts w:ascii="Latin Modern Roman 9" w:hAnsi="Latin Modern Roman 9"/>
+          <w:i/>
+          <w:iCs/>
+          <w:lang w:val="de-CH"/>
+        </w:rPr>
+        <w:t>Windows 11</w:t>
+      </w:r>
+      <w:r>
+        <w:rPr>
+          <w:rFonts w:ascii="Latin Modern Roman 9" w:hAnsi="Latin Modern Roman 9"/>
+          <w:lang w:val="de-CH"/>
+        </w:rPr>
+        <w:t xml:space="preserve"> läuft.</w:t>
+      </w:r>
+    </w:p>
     <w:p>
       <w:pPr>
         <w:rPr>
@@ -7967,7 +8268,23 @@
           <w:rFonts w:ascii="Latin Modern Roman 9" w:hAnsi="Latin Modern Roman 9"/>
           <w:lang w:val="de-CH"/>
         </w:rPr>
-        <w:t xml:space="preserve"> Mithilfe von Pair-Programming und gegenseitiger Unterstützung, konnten wir gut programmieren.</w:t>
+        <w:t xml:space="preserve"> Mithilfe von Pair-</w:t>
+      </w:r>
+      <w:proofErr w:type="spellStart"/>
+      <w:r>
+        <w:rPr>
+          <w:rFonts w:ascii="Latin Modern Roman 9" w:hAnsi="Latin Modern Roman 9"/>
+          <w:lang w:val="de-CH"/>
+        </w:rPr>
+        <w:t>Programming</w:t>
+      </w:r>
+      <w:proofErr w:type="spellEnd"/>
+      <w:r>
+        <w:rPr>
+          <w:rFonts w:ascii="Latin Modern Roman 9" w:hAnsi="Latin Modern Roman 9"/>
+          <w:lang w:val="de-CH"/>
+        </w:rPr>
+        <w:t xml:space="preserve"> und gegenseitiger Unterstützung, konnten wir gut programmieren.</w:t>
       </w:r>
     </w:p>
     <w:p>
@@ -7981,7 +8298,7 @@
     </w:p>
     <w:p>
       <w:pPr>
-        <w:pStyle w:val="Untertitel"/>
+        <w:pStyle w:val="Subtitle"/>
         <w:rPr>
           <w:rFonts w:ascii="Latin Modern Roman 9" w:hAnsi="Latin Modern Roman 9"/>
         </w:rPr>
@@ -8143,7 +8460,7 @@
     <w:lvl w:ilvl="0">
       <w:start w:val="1"/>
       <w:numFmt w:val="decimal"/>
-      <w:pStyle w:val="Untertitel"/>
+      <w:pStyle w:val="Subtitle"/>
       <w:lvlText w:val="%1."/>
       <w:lvlJc w:val="left"/>
       <w:pPr>
@@ -8156,7 +8473,7 @@
     <w:lvl w:ilvl="1">
       <w:start w:val="1"/>
       <w:numFmt w:val="decimal"/>
-      <w:pStyle w:val="berschrift2"/>
+      <w:pStyle w:val="Heading2"/>
       <w:isLgl/>
       <w:lvlText w:val="%1.%2"/>
       <w:lvlJc w:val="left"/>
@@ -8765,15 +9082,15 @@
     <w:lsdException w:name="Unresolved Mention" w:semiHidden="1" w:unhideWhenUsed="1"/>
     <w:lsdException w:name="Smart Link" w:semiHidden="1" w:unhideWhenUsed="1"/>
   </w:latentStyles>
-  <w:style w:type="paragraph" w:default="1" w:styleId="Standard">
+  <w:style w:type="paragraph" w:default="1" w:styleId="Normal">
     <w:name w:val="Normal"/>
     <w:qFormat/>
   </w:style>
-  <w:style w:type="paragraph" w:styleId="berschrift1">
+  <w:style w:type="paragraph" w:styleId="Heading1">
     <w:name w:val="heading 1"/>
-    <w:basedOn w:val="Untertitel"/>
-    <w:next w:val="Standard"/>
-    <w:link w:val="berschrift1Zchn"/>
+    <w:basedOn w:val="Subtitle"/>
+    <w:next w:val="Normal"/>
+    <w:link w:val="Heading1Char"/>
     <w:uiPriority w:val="9"/>
     <w:qFormat/>
     <w:rsid w:val="00F91EC4"/>
@@ -8781,11 +9098,11 @@
       <w:outlineLvl w:val="0"/>
     </w:pPr>
   </w:style>
-  <w:style w:type="paragraph" w:styleId="berschrift2">
+  <w:style w:type="paragraph" w:styleId="Heading2">
     <w:name w:val="heading 2"/>
-    <w:basedOn w:val="Listenabsatz"/>
-    <w:next w:val="Standard"/>
-    <w:link w:val="berschrift2Zchn"/>
+    <w:basedOn w:val="ListParagraph"/>
+    <w:next w:val="Normal"/>
+    <w:link w:val="Heading2Char"/>
     <w:uiPriority w:val="9"/>
     <w:unhideWhenUsed/>
     <w:qFormat/>
@@ -8804,13 +9121,13 @@
       <w:lang w:val="de-CH"/>
     </w:rPr>
   </w:style>
-  <w:style w:type="character" w:default="1" w:styleId="Absatz-Standardschriftart">
+  <w:style w:type="character" w:default="1" w:styleId="DefaultParagraphFont">
     <w:name w:val="Default Paragraph Font"/>
     <w:uiPriority w:val="1"/>
     <w:semiHidden/>
     <w:unhideWhenUsed/>
   </w:style>
-  <w:style w:type="table" w:default="1" w:styleId="NormaleTabelle">
+  <w:style w:type="table" w:default="1" w:styleId="TableNormal">
     <w:name w:val="Normal Table"/>
     <w:uiPriority w:val="99"/>
     <w:semiHidden/>
@@ -8825,15 +9142,15 @@
       </w:tblCellMar>
     </w:tblPr>
   </w:style>
-  <w:style w:type="numbering" w:default="1" w:styleId="KeineListe">
+  <w:style w:type="numbering" w:default="1" w:styleId="NoList">
     <w:name w:val="No List"/>
     <w:uiPriority w:val="99"/>
     <w:semiHidden/>
     <w:unhideWhenUsed/>
   </w:style>
-  <w:style w:type="paragraph" w:styleId="KeinLeerraum">
+  <w:style w:type="paragraph" w:styleId="NoSpacing">
     <w:name w:val="No Spacing"/>
-    <w:link w:val="KeinLeerraumZchn"/>
+    <w:link w:val="NoSpacingChar"/>
     <w:uiPriority w:val="1"/>
     <w:qFormat/>
     <w:rsid w:val="00F91EC4"/>
@@ -8844,21 +9161,21 @@
       <w:rFonts w:eastAsiaTheme="minorEastAsia"/>
     </w:rPr>
   </w:style>
-  <w:style w:type="character" w:customStyle="1" w:styleId="KeinLeerraumZchn">
-    <w:name w:val="Kein Leerraum Zchn"/>
-    <w:basedOn w:val="Absatz-Standardschriftart"/>
-    <w:link w:val="KeinLeerraum"/>
+  <w:style w:type="character" w:customStyle="1" w:styleId="NoSpacingChar">
+    <w:name w:val="No Spacing Char"/>
+    <w:basedOn w:val="DefaultParagraphFont"/>
+    <w:link w:val="NoSpacing"/>
     <w:uiPriority w:val="1"/>
     <w:rsid w:val="00F91EC4"/>
     <w:rPr>
       <w:rFonts w:eastAsiaTheme="minorEastAsia"/>
     </w:rPr>
   </w:style>
-  <w:style w:type="paragraph" w:styleId="Titel">
+  <w:style w:type="paragraph" w:styleId="Title">
     <w:name w:val="Title"/>
-    <w:basedOn w:val="Standard"/>
-    <w:next w:val="Standard"/>
-    <w:link w:val="TitelZchn"/>
+    <w:basedOn w:val="Normal"/>
+    <w:next w:val="Normal"/>
+    <w:link w:val="TitleChar"/>
     <w:uiPriority w:val="10"/>
     <w:qFormat/>
     <w:rsid w:val="00F91EC4"/>
@@ -8877,10 +9194,10 @@
       <w:lang w:val="de-CH"/>
     </w:rPr>
   </w:style>
-  <w:style w:type="character" w:customStyle="1" w:styleId="TitelZchn">
-    <w:name w:val="Titel Zchn"/>
-    <w:basedOn w:val="Absatz-Standardschriftart"/>
-    <w:link w:val="Titel"/>
+  <w:style w:type="character" w:customStyle="1" w:styleId="TitleChar">
+    <w:name w:val="Title Char"/>
+    <w:basedOn w:val="DefaultParagraphFont"/>
+    <w:link w:val="Title"/>
     <w:uiPriority w:val="10"/>
     <w:rsid w:val="00F91EC4"/>
     <w:rPr>
@@ -8892,9 +9209,9 @@
       <w:lang w:val="de-CH"/>
     </w:rPr>
   </w:style>
-  <w:style w:type="paragraph" w:styleId="Listenabsatz">
+  <w:style w:type="paragraph" w:styleId="ListParagraph">
     <w:name w:val="List Paragraph"/>
-    <w:basedOn w:val="Standard"/>
+    <w:basedOn w:val="Normal"/>
     <w:uiPriority w:val="34"/>
     <w:qFormat/>
     <w:rsid w:val="00F91EC4"/>
@@ -8903,11 +9220,11 @@
       <w:contextualSpacing/>
     </w:pPr>
   </w:style>
-  <w:style w:type="paragraph" w:styleId="Untertitel">
+  <w:style w:type="paragraph" w:styleId="Subtitle">
     <w:name w:val="Subtitle"/>
-    <w:basedOn w:val="Listenabsatz"/>
-    <w:next w:val="Standard"/>
-    <w:link w:val="UntertitelZchn"/>
+    <w:basedOn w:val="ListParagraph"/>
+    <w:next w:val="Normal"/>
+    <w:link w:val="SubtitleChar"/>
     <w:uiPriority w:val="11"/>
     <w:qFormat/>
     <w:rsid w:val="00F91EC4"/>
@@ -8928,10 +9245,10 @@
       <w:lang w:val="de-CH"/>
     </w:rPr>
   </w:style>
-  <w:style w:type="character" w:customStyle="1" w:styleId="UntertitelZchn">
-    <w:name w:val="Untertitel Zchn"/>
-    <w:basedOn w:val="Absatz-Standardschriftart"/>
-    <w:link w:val="Untertitel"/>
+  <w:style w:type="character" w:customStyle="1" w:styleId="SubtitleChar">
+    <w:name w:val="Subtitle Char"/>
+    <w:basedOn w:val="DefaultParagraphFont"/>
+    <w:link w:val="Subtitle"/>
     <w:uiPriority w:val="11"/>
     <w:rsid w:val="00F91EC4"/>
     <w:rPr>
@@ -8943,10 +9260,10 @@
       <w:lang w:val="de-CH"/>
     </w:rPr>
   </w:style>
-  <w:style w:type="character" w:customStyle="1" w:styleId="berschrift1Zchn">
-    <w:name w:val="Überschrift 1 Zchn"/>
-    <w:basedOn w:val="Absatz-Standardschriftart"/>
-    <w:link w:val="berschrift1"/>
+  <w:style w:type="character" w:customStyle="1" w:styleId="Heading1Char">
+    <w:name w:val="Heading 1 Char"/>
+    <w:basedOn w:val="DefaultParagraphFont"/>
+    <w:link w:val="Heading1"/>
     <w:uiPriority w:val="9"/>
     <w:rsid w:val="00F91EC4"/>
     <w:rPr>
@@ -8958,19 +9275,19 @@
       <w:lang w:val="de-CH"/>
     </w:rPr>
   </w:style>
-  <w:style w:type="character" w:customStyle="1" w:styleId="berschrift2Zchn">
-    <w:name w:val="Überschrift 2 Zchn"/>
-    <w:basedOn w:val="Absatz-Standardschriftart"/>
-    <w:link w:val="berschrift2"/>
+  <w:style w:type="character" w:customStyle="1" w:styleId="Heading2Char">
+    <w:name w:val="Heading 2 Char"/>
+    <w:basedOn w:val="DefaultParagraphFont"/>
+    <w:link w:val="Heading2"/>
     <w:uiPriority w:val="9"/>
     <w:rsid w:val="00F91EC4"/>
     <w:rPr>
       <w:lang w:val="de-CH"/>
     </w:rPr>
   </w:style>
-  <w:style w:type="table" w:styleId="Tabellenraster">
+  <w:style w:type="table" w:styleId="TableGrid">
     <w:name w:val="Table Grid"/>
-    <w:basedOn w:val="NormaleTabelle"/>
+    <w:basedOn w:val="TableNormal"/>
     <w:uiPriority w:val="39"/>
     <w:rsid w:val="00F91EC4"/>
     <w:pPr>
@@ -8989,7 +9306,7 @@
   </w:style>
   <w:style w:type="character" w:styleId="Hyperlink">
     <w:name w:val="Hyperlink"/>
-    <w:basedOn w:val="Absatz-Standardschriftart"/>
+    <w:basedOn w:val="DefaultParagraphFont"/>
     <w:uiPriority w:val="99"/>
     <w:unhideWhenUsed/>
     <w:rsid w:val="00F845A4"/>
@@ -8998,9 +9315,9 @@
       <w:u w:val="single"/>
     </w:rPr>
   </w:style>
-  <w:style w:type="character" w:styleId="NichtaufgelsteErwhnung">
+  <w:style w:type="character" w:styleId="UnresolvedMention">
     <w:name w:val="Unresolved Mention"/>
-    <w:basedOn w:val="Absatz-Standardschriftart"/>
+    <w:basedOn w:val="DefaultParagraphFont"/>
     <w:uiPriority w:val="99"/>
     <w:semiHidden/>
     <w:unhideWhenUsed/>
@@ -9010,9 +9327,9 @@
       <w:shd w:val="clear" w:color="auto" w:fill="E1DFDD"/>
     </w:rPr>
   </w:style>
-  <w:style w:type="character" w:styleId="BesuchterLink">
+  <w:style w:type="character" w:styleId="FollowedHyperlink">
     <w:name w:val="FollowedHyperlink"/>
-    <w:basedOn w:val="Absatz-Standardschriftart"/>
+    <w:basedOn w:val="DefaultParagraphFont"/>
     <w:uiPriority w:val="99"/>
     <w:semiHidden/>
     <w:unhideWhenUsed/>

</xml_diff>